<commit_message>
Completed construction phase / iterations for the report.
</commit_message>
<xml_diff>
--- a/FileArchiver/doc/RUP - Iterations.docx
+++ b/FileArchiver/doc/RUP - Iterations.docx
@@ -103,7 +103,24 @@
       </w:r>
       <w:proofErr w:type="spellEnd"/>
       <w:r>
-        <w:t xml:space="preserve"> class.</w:t>
+        <w:t xml:space="preserve"> class</w:t>
+      </w:r>
+      <w:r>
+        <w:t xml:space="preserve"> and began to work on the </w:t>
+      </w:r>
+      <w:proofErr w:type="spellStart"/>
+      <w:r>
+        <w:t>FileLib</w:t>
+      </w:r>
+      <w:proofErr w:type="spellEnd"/>
+      <w:r>
+        <w:t xml:space="preserve"> class so that it was ready for </w:t>
+      </w:r>
+      <w:r>
+        <w:t>use in a range of classes</w:t>
+      </w:r>
+      <w:r>
+        <w:t>.</w:t>
       </w:r>
     </w:p>
     <w:p>
@@ -115,7 +132,13 @@
         </w:numPr>
       </w:pPr>
       <w:r>
-        <w:t xml:space="preserve">Phil: created the stubs for the </w:t>
+        <w:t>Phil</w:t>
+      </w:r>
+      <w:r>
+        <w:t xml:space="preserve"> E</w:t>
+      </w:r>
+      <w:r>
+        <w:t xml:space="preserve">: created the stubs for the </w:t>
       </w:r>
       <w:proofErr w:type="spellStart"/>
       <w:r>
@@ -216,8 +239,6 @@
       <w:r>
         <w:br/>
       </w:r>
-      <w:bookmarkStart w:id="0" w:name="_GoBack"/>
-      <w:bookmarkEnd w:id="0"/>
     </w:p>
     <w:p>
       <w:pPr>
@@ -227,25 +248,21 @@
           <w:numId w:val="3"/>
         </w:numPr>
       </w:pPr>
-      <w:r>
-        <w:t xml:space="preserve">Josh and </w:t>
-      </w:r>
       <w:proofErr w:type="spellStart"/>
       <w:r>
         <w:t>Ivana</w:t>
       </w:r>
       <w:proofErr w:type="spellEnd"/>
       <w:r>
-        <w:t xml:space="preserve"> collaborated to complete the base GUI, which on completion used the functionality produced by Thomas and </w:t>
-      </w:r>
-      <w:r>
-        <w:t>Phi</w:t>
-      </w:r>
-      <w:r>
-        <w:t xml:space="preserve">l. The GUI </w:t>
-      </w:r>
-      <w:r>
-        <w:t>was tested completely functional in terms of displaying what was in the database.</w:t>
+        <w:t xml:space="preserve"> began to create the base GUI, while Josh was working on </w:t>
+      </w:r>
+      <w:proofErr w:type="spellStart"/>
+      <w:r>
+        <w:t>FileLib</w:t>
+      </w:r>
+      <w:proofErr w:type="spellEnd"/>
+      <w:r>
+        <w:t xml:space="preserve"> and CPP unit tests for it.</w:t>
       </w:r>
       <w:r>
         <w:br/>
@@ -260,6 +277,49 @@
         </w:numPr>
       </w:pPr>
       <w:r>
+        <w:t xml:space="preserve">On completion of </w:t>
+      </w:r>
+      <w:proofErr w:type="spellStart"/>
+      <w:r>
+        <w:t>FileLib</w:t>
+      </w:r>
+      <w:proofErr w:type="spellEnd"/>
+      <w:r>
+        <w:t xml:space="preserve"> and its tests, </w:t>
+      </w:r>
+      <w:r>
+        <w:t xml:space="preserve">Josh and </w:t>
+      </w:r>
+      <w:proofErr w:type="spellStart"/>
+      <w:r>
+        <w:t>Ivana</w:t>
+      </w:r>
+      <w:proofErr w:type="spellEnd"/>
+      <w:r>
+        <w:t xml:space="preserve"> collaborated to complete the base GUI, which on completion used the functionality produced by Thomas and </w:t>
+      </w:r>
+      <w:r>
+        <w:t>Phi</w:t>
+      </w:r>
+      <w:r>
+        <w:t xml:space="preserve">l. The GUI </w:t>
+      </w:r>
+      <w:r>
+        <w:t>was tested completely functional in terms of displaying what was in the database.</w:t>
+      </w:r>
+      <w:r>
+        <w:br/>
+      </w:r>
+    </w:p>
+    <w:p>
+      <w:pPr>
+        <w:pStyle w:val="ListParagraph"/>
+        <w:numPr>
+          <w:ilvl w:val="0"/>
+          <w:numId w:val="3"/>
+        </w:numPr>
+      </w:pPr>
+      <w:r>
         <w:t xml:space="preserve">Phil M </w:t>
       </w:r>
       <w:r>
@@ -275,7 +335,793 @@
         <w:t>. The integrity of each diagram was verified as a group post-production.</w:t>
       </w:r>
     </w:p>
+    <w:p>
+      <w:r>
+        <w:br w:type="page"/>
+      </w:r>
+    </w:p>
+    <w:p>
+      <w:pPr>
+        <w:pStyle w:val="Heading2"/>
+      </w:pPr>
+      <w:r>
+        <w:lastRenderedPageBreak/>
+        <w:t>Iteration 2</w:t>
+      </w:r>
+    </w:p>
     <w:p/>
+    <w:p>
+      <w:r>
+        <w:t>18/09/15 –</w:t>
+      </w:r>
+      <w:r>
+        <w:t xml:space="preserve"> 21</w:t>
+      </w:r>
+      <w:r>
+        <w:t>/09/15:</w:t>
+      </w:r>
+    </w:p>
+    <w:p/>
+    <w:p/>
+    <w:p>
+      <w:r>
+        <w:t>During</w:t>
+      </w:r>
+      <w:r>
+        <w:t xml:space="preserve"> the implementation of the version control (</w:t>
+      </w:r>
+      <w:proofErr w:type="spellStart"/>
+      <w:r>
+        <w:t>VersionRecord</w:t>
+      </w:r>
+      <w:proofErr w:type="spellEnd"/>
+      <w:r>
+        <w:t xml:space="preserve"> and related components) in regards to the design of the code and the database, we came to the </w:t>
+      </w:r>
+      <w:proofErr w:type="spellStart"/>
+      <w:r>
+        <w:t>realisation</w:t>
+      </w:r>
+      <w:proofErr w:type="spellEnd"/>
+      <w:r>
+        <w:t xml:space="preserve"> that we can design it </w:t>
+      </w:r>
+      <w:r>
+        <w:t>more concisely. So, the database design was refactored in the sense that redundant funct</w:t>
+      </w:r>
+      <w:r>
+        <w:t>ionality was omitted.</w:t>
+      </w:r>
+    </w:p>
+    <w:p/>
+    <w:p>
+      <w:pPr>
+        <w:pStyle w:val="ListParagraph"/>
+        <w:numPr>
+          <w:ilvl w:val="0"/>
+          <w:numId w:val="6"/>
+        </w:numPr>
+      </w:pPr>
+      <w:r>
+        <w:t>Thomas created an</w:t>
+      </w:r>
+      <w:r>
+        <w:t xml:space="preserve"> ERD of th</w:t>
+      </w:r>
+      <w:r>
+        <w:t>e new design</w:t>
+      </w:r>
+      <w:r>
+        <w:t>.</w:t>
+      </w:r>
+      <w:r>
+        <w:t xml:space="preserve"> </w:t>
+      </w:r>
+      <w:r>
+        <w:t xml:space="preserve">Josh completed </w:t>
+      </w:r>
+      <w:proofErr w:type="spellStart"/>
+      <w:r>
+        <w:t>FileLib</w:t>
+      </w:r>
+      <w:proofErr w:type="spellEnd"/>
+      <w:r>
+        <w:t xml:space="preserve"> at this point</w:t>
+      </w:r>
+      <w:r>
+        <w:t>, but some of the functionality was omitted</w:t>
+      </w:r>
+      <w:r>
+        <w:t xml:space="preserve"> in source files relying on it in the end, as</w:t>
+      </w:r>
+      <w:r>
+        <w:t xml:space="preserve"> better implementations became apparent.</w:t>
+      </w:r>
+      <w:r>
+        <w:br/>
+      </w:r>
+    </w:p>
+    <w:p>
+      <w:pPr>
+        <w:pStyle w:val="ListParagraph"/>
+        <w:numPr>
+          <w:ilvl w:val="0"/>
+          <w:numId w:val="5"/>
+        </w:numPr>
+      </w:pPr>
+      <w:r>
+        <w:t>Thomas and Phil</w:t>
+      </w:r>
+      <w:r>
+        <w:t xml:space="preserve"> E</w:t>
+      </w:r>
+      <w:r>
+        <w:t xml:space="preserve"> worked on refactoring the definit</w:t>
+      </w:r>
+      <w:r>
+        <w:t xml:space="preserve">ions of </w:t>
+      </w:r>
+      <w:proofErr w:type="spellStart"/>
+      <w:r>
+        <w:t>VersionRecord</w:t>
+      </w:r>
+      <w:proofErr w:type="spellEnd"/>
+      <w:r>
+        <w:t>.</w:t>
+      </w:r>
+      <w:r>
+        <w:br/>
+      </w:r>
+    </w:p>
+    <w:p>
+      <w:pPr>
+        <w:pStyle w:val="ListParagraph"/>
+        <w:numPr>
+          <w:ilvl w:val="0"/>
+          <w:numId w:val="5"/>
+        </w:numPr>
+      </w:pPr>
+      <w:proofErr w:type="spellStart"/>
+      <w:r>
+        <w:t>Ivana</w:t>
+      </w:r>
+      <w:proofErr w:type="spellEnd"/>
+      <w:r>
+        <w:t xml:space="preserve"> and Josh worked on creating and connecting functionality that wraps the new logic of </w:t>
+      </w:r>
+      <w:proofErr w:type="spellStart"/>
+      <w:r>
+        <w:t>VersionRecord</w:t>
+      </w:r>
+      <w:proofErr w:type="spellEnd"/>
+      <w:r>
+        <w:t>, which was completed.</w:t>
+      </w:r>
+      <w:r>
+        <w:br/>
+      </w:r>
+    </w:p>
+    <w:p>
+      <w:pPr>
+        <w:pStyle w:val="ListParagraph"/>
+        <w:numPr>
+          <w:ilvl w:val="0"/>
+          <w:numId w:val="5"/>
+        </w:numPr>
+      </w:pPr>
+      <w:r>
+        <w:t xml:space="preserve">Nicholas </w:t>
+      </w:r>
+      <w:r>
+        <w:t>worked on</w:t>
+      </w:r>
+      <w:r>
+        <w:t xml:space="preserve"> </w:t>
+      </w:r>
+      <w:r>
+        <w:t xml:space="preserve">compiling notes and screenshots taken by the other members and </w:t>
+      </w:r>
+      <w:proofErr w:type="gramStart"/>
+      <w:r>
+        <w:t>himself</w:t>
+      </w:r>
+      <w:proofErr w:type="gramEnd"/>
+      <w:r>
+        <w:t>.</w:t>
+      </w:r>
+      <w:r>
+        <w:br/>
+      </w:r>
+    </w:p>
+    <w:p>
+      <w:pPr>
+        <w:pStyle w:val="ListParagraph"/>
+        <w:numPr>
+          <w:ilvl w:val="0"/>
+          <w:numId w:val="5"/>
+        </w:numPr>
+      </w:pPr>
+      <w:r>
+        <w:t>Phil M worked on creating the sequence diagrams of the new design.</w:t>
+      </w:r>
+    </w:p>
+    <w:p/>
+    <w:p/>
+    <w:p>
+      <w:r>
+        <w:t>21/09/15 – 27/09/15:</w:t>
+      </w:r>
+    </w:p>
+    <w:p/>
+    <w:p>
+      <w:r>
+        <w:t>At this stage, most of the project has been completed. There are some important</w:t>
+      </w:r>
+      <w:r>
+        <w:t xml:space="preserve"> aspects of the version control</w:t>
+      </w:r>
+      <w:r>
+        <w:t xml:space="preserve"> to be implemented, but overall, the project is close to completion.</w:t>
+      </w:r>
+    </w:p>
+    <w:p/>
+    <w:p>
+      <w:pPr>
+        <w:pStyle w:val="ListParagraph"/>
+        <w:numPr>
+          <w:ilvl w:val="0"/>
+          <w:numId w:val="8"/>
+        </w:numPr>
+      </w:pPr>
+      <w:r>
+        <w:t>Thomas created functionality responsible for file/data compression, which also includes the side-functionality of temporary storage being created during the compression/decompression phase of the intera</w:t>
+      </w:r>
+      <w:r>
+        <w:t>c</w:t>
+      </w:r>
+      <w:r>
+        <w:t>tion between the client and the server/database.</w:t>
+      </w:r>
+      <w:r>
+        <w:br/>
+      </w:r>
+    </w:p>
+    <w:p>
+      <w:pPr>
+        <w:pStyle w:val="ListParagraph"/>
+        <w:numPr>
+          <w:ilvl w:val="0"/>
+          <w:numId w:val="8"/>
+        </w:numPr>
+      </w:pPr>
+      <w:proofErr w:type="spellStart"/>
+      <w:r>
+        <w:t>Ivana</w:t>
+      </w:r>
+      <w:proofErr w:type="spellEnd"/>
+      <w:r>
+        <w:t xml:space="preserve"> and Josh completed the</w:t>
+      </w:r>
+      <w:r>
+        <w:t xml:space="preserve"> functional requirements of the</w:t>
+      </w:r>
+      <w:r>
+        <w:t xml:space="preserve"> GUI.</w:t>
+      </w:r>
+      <w:r>
+        <w:t xml:space="preserve"> All buttons slot into their related functions</w:t>
+      </w:r>
+      <w:r>
+        <w:t>, and all probable user cases have been identified and handled thoroughly</w:t>
+      </w:r>
+      <w:r>
+        <w:t>.</w:t>
+      </w:r>
+      <w:r>
+        <w:t xml:space="preserve"> Most </w:t>
+      </w:r>
+      <w:r>
+        <w:t>dialogs notifying users of error have</w:t>
+      </w:r>
+      <w:r>
+        <w:t xml:space="preserve"> been completed.</w:t>
+      </w:r>
+      <w:r>
+        <w:br/>
+      </w:r>
+    </w:p>
+    <w:p>
+      <w:pPr>
+        <w:pStyle w:val="ListParagraph"/>
+        <w:numPr>
+          <w:ilvl w:val="0"/>
+          <w:numId w:val="8"/>
+        </w:numPr>
+      </w:pPr>
+      <w:r>
+        <w:t>Phil</w:t>
+      </w:r>
+      <w:r>
+        <w:t xml:space="preserve"> E</w:t>
+      </w:r>
+      <w:r>
+        <w:t xml:space="preserve"> and Josh collaborated to write CPP unit tests for the functional requirements of the backend. Completed and tested thoroughly.</w:t>
+      </w:r>
+      <w:r>
+        <w:br/>
+      </w:r>
+      <w:r>
+        <w:br/>
+        <w:t>Josh noticed some logic errors associated with version purging, and notified Thomas to fix. It was fixed in a matter of minutes.</w:t>
+      </w:r>
+    </w:p>
+    <w:p/>
+    <w:p/>
+    <w:p/>
+    <w:p/>
+    <w:p>
+      <w:r>
+        <w:br/>
+        <w:t xml:space="preserve">Phil </w:t>
+      </w:r>
+      <w:r>
+        <w:t xml:space="preserve">E </w:t>
+      </w:r>
+      <w:r>
+        <w:t xml:space="preserve">noticed a troublesome segmentation fault in a case where you close the window without doing anything when </w:t>
+      </w:r>
+      <w:proofErr w:type="spellStart"/>
+      <w:r>
+        <w:t>blackbox</w:t>
+      </w:r>
+      <w:proofErr w:type="spellEnd"/>
+      <w:r>
+        <w:t xml:space="preserve"> testing the GUI, so Josh and </w:t>
+      </w:r>
+      <w:proofErr w:type="spellStart"/>
+      <w:r>
+        <w:t>Ivana</w:t>
+      </w:r>
+      <w:proofErr w:type="spellEnd"/>
+      <w:r>
+        <w:t xml:space="preserve"> debugged to find a fault in the destructor of the </w:t>
+      </w:r>
+      <w:proofErr w:type="spellStart"/>
+      <w:r>
+        <w:t>MyWindow</w:t>
+      </w:r>
+      <w:proofErr w:type="spellEnd"/>
+      <w:r>
+        <w:t xml:space="preserve"> class that allowed deletion of a form tha</w:t>
+      </w:r>
+      <w:r>
+        <w:t>t hadn’t been opened. This was fixed promptly.</w:t>
+      </w:r>
+      <w:r>
+        <w:br/>
+      </w:r>
+    </w:p>
+    <w:p>
+      <w:pPr>
+        <w:pStyle w:val="ListParagraph"/>
+        <w:numPr>
+          <w:ilvl w:val="0"/>
+          <w:numId w:val="8"/>
+        </w:numPr>
+      </w:pPr>
+      <w:proofErr w:type="spellStart"/>
+      <w:r>
+        <w:t>Ivana</w:t>
+      </w:r>
+      <w:proofErr w:type="spellEnd"/>
+      <w:r>
+        <w:t xml:space="preserve"> applied final dialogs for user-error cases in the form of message dialogs.</w:t>
+      </w:r>
+      <w:r>
+        <w:t xml:space="preserve"> The GUI is now complete in all aspects</w:t>
+      </w:r>
+      <w:r>
+        <w:t xml:space="preserve">, apart from one core functionality (old version purging). The stub and button have been interconnected as required, </w:t>
+      </w:r>
+      <w:r>
+        <w:t>encapsulating</w:t>
+      </w:r>
+      <w:r>
+        <w:t xml:space="preserve"> pseudo-code</w:t>
+      </w:r>
+      <w:r>
+        <w:t xml:space="preserve"> of the functionality in </w:t>
+      </w:r>
+      <w:proofErr w:type="spellStart"/>
+      <w:r>
+        <w:t>VersionRecord</w:t>
+      </w:r>
+      <w:proofErr w:type="spellEnd"/>
+      <w:r>
+        <w:t xml:space="preserve"> responsible for the purging.</w:t>
+      </w:r>
+      <w:r>
+        <w:br/>
+      </w:r>
+    </w:p>
+    <w:p>
+      <w:pPr>
+        <w:pStyle w:val="ListParagraph"/>
+        <w:numPr>
+          <w:ilvl w:val="0"/>
+          <w:numId w:val="8"/>
+        </w:numPr>
+      </w:pPr>
+      <w:r>
+        <w:t>Thomas finalized his part of the iteration by cleaning up code related to compression (</w:t>
+      </w:r>
+      <w:proofErr w:type="spellStart"/>
+      <w:r>
+        <w:t>CompressionUtils</w:t>
+      </w:r>
+      <w:proofErr w:type="spellEnd"/>
+      <w:r>
+        <w:t xml:space="preserve">) and also fixed it to use </w:t>
+      </w:r>
+      <w:proofErr w:type="spellStart"/>
+      <w:r>
+        <w:t>gzip</w:t>
+      </w:r>
+      <w:proofErr w:type="spellEnd"/>
+      <w:r>
+        <w:t xml:space="preserve"> instead of zip.</w:t>
+      </w:r>
+      <w:r>
+        <w:br/>
+      </w:r>
+    </w:p>
+    <w:p>
+      <w:pPr>
+        <w:pStyle w:val="ListParagraph"/>
+        <w:numPr>
+          <w:ilvl w:val="0"/>
+          <w:numId w:val="8"/>
+        </w:numPr>
+      </w:pPr>
+      <w:r>
+        <w:t>Josh, Phil</w:t>
+      </w:r>
+      <w:r>
+        <w:t xml:space="preserve"> E</w:t>
+      </w:r>
+      <w:r>
+        <w:t xml:space="preserve">, and </w:t>
+      </w:r>
+      <w:proofErr w:type="spellStart"/>
+      <w:r>
+        <w:t>Ivana</w:t>
+      </w:r>
+      <w:proofErr w:type="spellEnd"/>
+      <w:r>
+        <w:t xml:space="preserve"> went through and did </w:t>
+      </w:r>
+      <w:r>
+        <w:t>a final</w:t>
+      </w:r>
+      <w:r>
+        <w:t xml:space="preserve"> round of testing while also cleaning up useless comments and redundant code. </w:t>
+      </w:r>
+      <w:r>
+        <w:br/>
+      </w:r>
+    </w:p>
+    <w:p>
+      <w:pPr>
+        <w:pStyle w:val="ListParagraph"/>
+        <w:numPr>
+          <w:ilvl w:val="0"/>
+          <w:numId w:val="8"/>
+        </w:numPr>
+      </w:pPr>
+      <w:r>
+        <w:t>The group was notified over Skype of the progress made: almost complete.</w:t>
+      </w:r>
+      <w:r>
+        <w:br/>
+      </w:r>
+    </w:p>
+    <w:p>
+      <w:pPr>
+        <w:pStyle w:val="ListParagraph"/>
+        <w:numPr>
+          <w:ilvl w:val="0"/>
+          <w:numId w:val="8"/>
+        </w:numPr>
+      </w:pPr>
+      <w:r>
+        <w:t>Nicholas and Phil M are compiling what is required for the report</w:t>
+      </w:r>
+      <w:r>
+        <w:t>, and begin writing it up</w:t>
+      </w:r>
+      <w:r>
+        <w:t>.</w:t>
+      </w:r>
+    </w:p>
+    <w:p/>
+    <w:p>
+      <w:pPr>
+        <w:pStyle w:val="Heading2"/>
+      </w:pPr>
+      <w:r>
+        <w:t>Iteration 3</w:t>
+      </w:r>
+      <w:r>
+        <w:br/>
+      </w:r>
+    </w:p>
+    <w:p>
+      <w:r>
+        <w:t>The proje</w:t>
+      </w:r>
+      <w:r>
+        <w:t xml:space="preserve">ct is practically complete: final </w:t>
+      </w:r>
+      <w:r>
+        <w:t>touching up and</w:t>
+      </w:r>
+      <w:r>
+        <w:t xml:space="preserve"> functional testing </w:t>
+      </w:r>
+      <w:r>
+        <w:t>to finish</w:t>
+      </w:r>
+      <w:r>
+        <w:t xml:space="preserve"> off, along with the</w:t>
+      </w:r>
+      <w:r>
+        <w:t xml:space="preserve"> </w:t>
+      </w:r>
+      <w:r>
+        <w:t>a</w:t>
+      </w:r>
+      <w:r>
+        <w:t>ddition of the final component for the project overall</w:t>
+      </w:r>
+      <w:r>
+        <w:t>, which is also core functionality of the GUI</w:t>
+      </w:r>
+      <w:r>
+        <w:t xml:space="preserve">. That is, </w:t>
+      </w:r>
+      <w:proofErr w:type="spellStart"/>
+      <w:r>
+        <w:t>M</w:t>
+      </w:r>
+      <w:r>
+        <w:t>yWindow</w:t>
+      </w:r>
+      <w:proofErr w:type="spellEnd"/>
+      <w:proofErr w:type="gramStart"/>
+      <w:r>
+        <w:t>::</w:t>
+      </w:r>
+      <w:proofErr w:type="spellStart"/>
+      <w:proofErr w:type="gramEnd"/>
+      <w:r>
+        <w:t>SetReferenceVersion</w:t>
+      </w:r>
+      <w:proofErr w:type="spellEnd"/>
+      <w:r>
+        <w:t xml:space="preserve"> (</w:t>
+      </w:r>
+      <w:r>
+        <w:t xml:space="preserve">use of </w:t>
+      </w:r>
+      <w:proofErr w:type="spellStart"/>
+      <w:r>
+        <w:t>VersionRecs</w:t>
+      </w:r>
+      <w:proofErr w:type="spellEnd"/>
+      <w:r>
+        <w:t>::</w:t>
+      </w:r>
+      <w:proofErr w:type="spellStart"/>
+      <w:r>
+        <w:t>PurgeOldVersions</w:t>
+      </w:r>
+      <w:proofErr w:type="spellEnd"/>
+      <w:r>
+        <w:t xml:space="preserve"> in conjunction with </w:t>
+      </w:r>
+      <w:proofErr w:type="spellStart"/>
+      <w:r>
+        <w:t>Qt</w:t>
+      </w:r>
+      <w:proofErr w:type="spellEnd"/>
+      <w:r>
+        <w:t xml:space="preserve"> components</w:t>
+      </w:r>
+      <w:r>
+        <w:t>)</w:t>
+      </w:r>
+      <w:r>
+        <w:t xml:space="preserve"> has to be completed</w:t>
+      </w:r>
+      <w:r>
+        <w:t>.</w:t>
+      </w:r>
+      <w:r>
+        <w:t xml:space="preserve"> Finally, the report needs to be worked on.</w:t>
+      </w:r>
+    </w:p>
+    <w:p/>
+    <w:p>
+      <w:r>
+        <w:t>27/09/15 – 29/09/15</w:t>
+      </w:r>
+      <w:r>
+        <w:t>:</w:t>
+      </w:r>
+    </w:p>
+    <w:p>
+      <w:pPr>
+        <w:pStyle w:val="ListParagraph"/>
+        <w:numPr>
+          <w:ilvl w:val="0"/>
+          <w:numId w:val="9"/>
+        </w:numPr>
+      </w:pPr>
+      <w:r>
+        <w:t xml:space="preserve">Thomas identified an insertion issue with the database. This was fixed promptly. Thomas then </w:t>
+      </w:r>
+      <w:proofErr w:type="spellStart"/>
+      <w:r>
+        <w:t>finalised</w:t>
+      </w:r>
+      <w:proofErr w:type="spellEnd"/>
+      <w:r>
+        <w:t xml:space="preserve"> the functionality responsible for purging</w:t>
+      </w:r>
+      <w:r>
+        <w:t xml:space="preserve"> a given number of old version.</w:t>
+      </w:r>
+      <w:r>
+        <w:br/>
+      </w:r>
+    </w:p>
+    <w:p>
+      <w:pPr>
+        <w:pStyle w:val="ListParagraph"/>
+        <w:numPr>
+          <w:ilvl w:val="0"/>
+          <w:numId w:val="9"/>
+        </w:numPr>
+      </w:pPr>
+      <w:r>
+        <w:t xml:space="preserve">Josh and </w:t>
+      </w:r>
+      <w:proofErr w:type="spellStart"/>
+      <w:r>
+        <w:t>Ivana</w:t>
+      </w:r>
+      <w:proofErr w:type="spellEnd"/>
+      <w:r>
+        <w:t xml:space="preserve"> wrapped the</w:t>
+      </w:r>
+      <w:r>
+        <w:t xml:space="preserve"> purging</w:t>
+      </w:r>
+      <w:r>
+        <w:t xml:space="preserve"> functionality that Thomas wrote up to work within the GUI and its components.</w:t>
+      </w:r>
+      <w:r>
+        <w:br/>
+      </w:r>
+    </w:p>
+    <w:p>
+      <w:pPr>
+        <w:pStyle w:val="ListParagraph"/>
+        <w:numPr>
+          <w:ilvl w:val="0"/>
+          <w:numId w:val="9"/>
+        </w:numPr>
+      </w:pPr>
+      <w:r>
+        <w:t xml:space="preserve">Phil </w:t>
+      </w:r>
+      <w:r>
+        <w:t xml:space="preserve">E requested that Josh adds functionality to </w:t>
+      </w:r>
+      <w:proofErr w:type="spellStart"/>
+      <w:r>
+        <w:t>FileLib</w:t>
+      </w:r>
+      <w:proofErr w:type="spellEnd"/>
+      <w:r>
+        <w:t xml:space="preserve"> </w:t>
+      </w:r>
+      <w:r>
+        <w:t xml:space="preserve">(as he is responsible for the class) </w:t>
+      </w:r>
+      <w:r>
+        <w:t>for use in the backend CPP unit tests and main source file of the program to setup and destroy temporary directories used for the compression</w:t>
+      </w:r>
+      <w:r>
+        <w:t xml:space="preserve">/decompression phase when interacting </w:t>
+      </w:r>
+      <w:r>
+        <w:t>with the database.</w:t>
+      </w:r>
+      <w:r>
+        <w:t xml:space="preserve"> Phil E wrote up the prototype </w:t>
+      </w:r>
+      <w:r>
+        <w:t xml:space="preserve">to outline what it should do, and Josh implemented it into </w:t>
+      </w:r>
+      <w:proofErr w:type="spellStart"/>
+      <w:r>
+        <w:t>FileLib</w:t>
+      </w:r>
+      <w:proofErr w:type="spellEnd"/>
+      <w:r>
+        <w:t xml:space="preserve"> </w:t>
+      </w:r>
+      <w:r>
+        <w:t>as needed</w:t>
+      </w:r>
+      <w:r>
+        <w:t>.</w:t>
+      </w:r>
+      <w:r>
+        <w:br/>
+      </w:r>
+    </w:p>
+    <w:p>
+      <w:pPr>
+        <w:pStyle w:val="ListParagraph"/>
+        <w:numPr>
+          <w:ilvl w:val="0"/>
+          <w:numId w:val="9"/>
+        </w:numPr>
+      </w:pPr>
+      <w:r>
+        <w:t>The group as a whole was notified</w:t>
+      </w:r>
+      <w:r>
+        <w:t xml:space="preserve"> over Skype</w:t>
+      </w:r>
+      <w:r>
+        <w:t xml:space="preserve"> of the completion of the design and code aspect of the project. The group has confirmed the integrity of the overall project, and the report can begin to be written.</w:t>
+      </w:r>
+      <w:r>
+        <w:br/>
+      </w:r>
+    </w:p>
+    <w:p>
+      <w:pPr>
+        <w:pStyle w:val="ListParagraph"/>
+        <w:numPr>
+          <w:ilvl w:val="0"/>
+          <w:numId w:val="9"/>
+        </w:numPr>
+      </w:pPr>
+      <w:r>
+        <w:t>Nicholas and Phil M have working on the report during this time.</w:t>
+      </w:r>
+      <w:r>
+        <w:br/>
+      </w:r>
+    </w:p>
+    <w:p>
+      <w:pPr>
+        <w:pStyle w:val="ListParagraph"/>
+        <w:numPr>
+          <w:ilvl w:val="0"/>
+          <w:numId w:val="9"/>
+        </w:numPr>
+      </w:pPr>
+      <w:r>
+        <w:t>All other members have now been allocated sub-tasks for the report: collaborating to finalise.</w:t>
+      </w:r>
+      <w:bookmarkStart w:id="0" w:name="_GoBack"/>
+      <w:bookmarkEnd w:id="0"/>
+    </w:p>
     <w:sectPr>
       <w:pgSz w:w="11900" w:h="16840"/>
       <w:pgMar w:top="1440" w:right="1800" w:bottom="1440" w:left="1800" w:header="708" w:footer="708" w:gutter="0"/>
@@ -327,6 +1173,230 @@
 <file path=word/numbering.xml><?xml version="1.0" encoding="utf-8"?>
 <w:numbering xmlns:wpc="http://schemas.microsoft.com/office/word/2010/wordprocessingCanvas" xmlns:mo="http://schemas.microsoft.com/office/mac/office/2008/main" xmlns:mc="http://schemas.openxmlformats.org/markup-compatibility/2006" xmlns:mv="urn:schemas-microsoft-com:mac:vml" xmlns:o="urn:schemas-microsoft-com:office:office" xmlns:r="http://schemas.openxmlformats.org/officeDocument/2006/relationships" xmlns:m="http://schemas.openxmlformats.org/officeDocument/2006/math" xmlns:v="urn:schemas-microsoft-com:vml" xmlns:wp14="http://schemas.microsoft.com/office/word/2010/wordprocessingDrawing" xmlns:wp="http://schemas.openxmlformats.org/drawingml/2006/wordprocessingDrawing" xmlns:w10="urn:schemas-microsoft-com:office:word" xmlns:w="http://schemas.openxmlformats.org/wordprocessingml/2006/main" xmlns:w14="http://schemas.microsoft.com/office/word/2010/wordml" xmlns:wpg="http://schemas.microsoft.com/office/word/2010/wordprocessingGroup" xmlns:wpi="http://schemas.microsoft.com/office/word/2010/wordprocessingInk" xmlns:wne="http://schemas.microsoft.com/office/word/2006/wordml" xmlns:wps="http://schemas.microsoft.com/office/word/2010/wordprocessingShape" mc:Ignorable="w14 wp14">
   <w:abstractNum w:abstractNumId="0">
+    <w:nsid w:val="05CA4CDC"/>
+    <w:multiLevelType w:val="hybridMultilevel"/>
+    <w:tmpl w:val="B3CE6636"/>
+    <w:lvl w:ilvl="0" w:tplc="7BF258BC">
+      <w:numFmt w:val="bullet"/>
+      <w:lvlText w:val="–"/>
+      <w:lvlJc w:val="left"/>
+      <w:pPr>
+        <w:ind w:left="720" w:hanging="360"/>
+      </w:pPr>
+      <w:rPr>
+        <w:rFonts w:ascii="Times" w:eastAsia="Times New Roman" w:hAnsi="Times" w:cs="Times New Roman" w:hint="default"/>
+      </w:rPr>
+    </w:lvl>
+    <w:lvl w:ilvl="1" w:tplc="04090003" w:tentative="1">
+      <w:start w:val="1"/>
+      <w:numFmt w:val="bullet"/>
+      <w:lvlText w:val="o"/>
+      <w:lvlJc w:val="left"/>
+      <w:pPr>
+        <w:ind w:left="1440" w:hanging="360"/>
+      </w:pPr>
+      <w:rPr>
+        <w:rFonts w:ascii="Courier New" w:hAnsi="Courier New" w:hint="default"/>
+      </w:rPr>
+    </w:lvl>
+    <w:lvl w:ilvl="2" w:tplc="04090005" w:tentative="1">
+      <w:start w:val="1"/>
+      <w:numFmt w:val="bullet"/>
+      <w:lvlText w:val=""/>
+      <w:lvlJc w:val="left"/>
+      <w:pPr>
+        <w:ind w:left="2160" w:hanging="360"/>
+      </w:pPr>
+      <w:rPr>
+        <w:rFonts w:ascii="Wingdings" w:hAnsi="Wingdings" w:hint="default"/>
+      </w:rPr>
+    </w:lvl>
+    <w:lvl w:ilvl="3" w:tplc="04090001" w:tentative="1">
+      <w:start w:val="1"/>
+      <w:numFmt w:val="bullet"/>
+      <w:lvlText w:val=""/>
+      <w:lvlJc w:val="left"/>
+      <w:pPr>
+        <w:ind w:left="2880" w:hanging="360"/>
+      </w:pPr>
+      <w:rPr>
+        <w:rFonts w:ascii="Symbol" w:hAnsi="Symbol" w:hint="default"/>
+      </w:rPr>
+    </w:lvl>
+    <w:lvl w:ilvl="4" w:tplc="04090003" w:tentative="1">
+      <w:start w:val="1"/>
+      <w:numFmt w:val="bullet"/>
+      <w:lvlText w:val="o"/>
+      <w:lvlJc w:val="left"/>
+      <w:pPr>
+        <w:ind w:left="3600" w:hanging="360"/>
+      </w:pPr>
+      <w:rPr>
+        <w:rFonts w:ascii="Courier New" w:hAnsi="Courier New" w:hint="default"/>
+      </w:rPr>
+    </w:lvl>
+    <w:lvl w:ilvl="5" w:tplc="04090005" w:tentative="1">
+      <w:start w:val="1"/>
+      <w:numFmt w:val="bullet"/>
+      <w:lvlText w:val=""/>
+      <w:lvlJc w:val="left"/>
+      <w:pPr>
+        <w:ind w:left="4320" w:hanging="360"/>
+      </w:pPr>
+      <w:rPr>
+        <w:rFonts w:ascii="Wingdings" w:hAnsi="Wingdings" w:hint="default"/>
+      </w:rPr>
+    </w:lvl>
+    <w:lvl w:ilvl="6" w:tplc="04090001" w:tentative="1">
+      <w:start w:val="1"/>
+      <w:numFmt w:val="bullet"/>
+      <w:lvlText w:val=""/>
+      <w:lvlJc w:val="left"/>
+      <w:pPr>
+        <w:ind w:left="5040" w:hanging="360"/>
+      </w:pPr>
+      <w:rPr>
+        <w:rFonts w:ascii="Symbol" w:hAnsi="Symbol" w:hint="default"/>
+      </w:rPr>
+    </w:lvl>
+    <w:lvl w:ilvl="7" w:tplc="04090003" w:tentative="1">
+      <w:start w:val="1"/>
+      <w:numFmt w:val="bullet"/>
+      <w:lvlText w:val="o"/>
+      <w:lvlJc w:val="left"/>
+      <w:pPr>
+        <w:ind w:left="5760" w:hanging="360"/>
+      </w:pPr>
+      <w:rPr>
+        <w:rFonts w:ascii="Courier New" w:hAnsi="Courier New" w:hint="default"/>
+      </w:rPr>
+    </w:lvl>
+    <w:lvl w:ilvl="8" w:tplc="04090005" w:tentative="1">
+      <w:start w:val="1"/>
+      <w:numFmt w:val="bullet"/>
+      <w:lvlText w:val=""/>
+      <w:lvlJc w:val="left"/>
+      <w:pPr>
+        <w:ind w:left="6480" w:hanging="360"/>
+      </w:pPr>
+      <w:rPr>
+        <w:rFonts w:ascii="Wingdings" w:hAnsi="Wingdings" w:hint="default"/>
+      </w:rPr>
+    </w:lvl>
+  </w:abstractNum>
+  <w:abstractNum w:abstractNumId="1">
+    <w:nsid w:val="1DE100FF"/>
+    <w:multiLevelType w:val="hybridMultilevel"/>
+    <w:tmpl w:val="CA5CB83E"/>
+    <w:lvl w:ilvl="0" w:tplc="7BF258BC">
+      <w:numFmt w:val="bullet"/>
+      <w:lvlText w:val="–"/>
+      <w:lvlJc w:val="left"/>
+      <w:pPr>
+        <w:ind w:left="720" w:hanging="360"/>
+      </w:pPr>
+      <w:rPr>
+        <w:rFonts w:ascii="Times" w:eastAsia="Times New Roman" w:hAnsi="Times" w:cs="Times New Roman" w:hint="default"/>
+      </w:rPr>
+    </w:lvl>
+    <w:lvl w:ilvl="1" w:tplc="04090003" w:tentative="1">
+      <w:start w:val="1"/>
+      <w:numFmt w:val="bullet"/>
+      <w:lvlText w:val="o"/>
+      <w:lvlJc w:val="left"/>
+      <w:pPr>
+        <w:ind w:left="1440" w:hanging="360"/>
+      </w:pPr>
+      <w:rPr>
+        <w:rFonts w:ascii="Courier New" w:hAnsi="Courier New" w:hint="default"/>
+      </w:rPr>
+    </w:lvl>
+    <w:lvl w:ilvl="2" w:tplc="04090005" w:tentative="1">
+      <w:start w:val="1"/>
+      <w:numFmt w:val="bullet"/>
+      <w:lvlText w:val=""/>
+      <w:lvlJc w:val="left"/>
+      <w:pPr>
+        <w:ind w:left="2160" w:hanging="360"/>
+      </w:pPr>
+      <w:rPr>
+        <w:rFonts w:ascii="Wingdings" w:hAnsi="Wingdings" w:hint="default"/>
+      </w:rPr>
+    </w:lvl>
+    <w:lvl w:ilvl="3" w:tplc="04090001" w:tentative="1">
+      <w:start w:val="1"/>
+      <w:numFmt w:val="bullet"/>
+      <w:lvlText w:val=""/>
+      <w:lvlJc w:val="left"/>
+      <w:pPr>
+        <w:ind w:left="2880" w:hanging="360"/>
+      </w:pPr>
+      <w:rPr>
+        <w:rFonts w:ascii="Symbol" w:hAnsi="Symbol" w:hint="default"/>
+      </w:rPr>
+    </w:lvl>
+    <w:lvl w:ilvl="4" w:tplc="04090003" w:tentative="1">
+      <w:start w:val="1"/>
+      <w:numFmt w:val="bullet"/>
+      <w:lvlText w:val="o"/>
+      <w:lvlJc w:val="left"/>
+      <w:pPr>
+        <w:ind w:left="3600" w:hanging="360"/>
+      </w:pPr>
+      <w:rPr>
+        <w:rFonts w:ascii="Courier New" w:hAnsi="Courier New" w:hint="default"/>
+      </w:rPr>
+    </w:lvl>
+    <w:lvl w:ilvl="5" w:tplc="04090005" w:tentative="1">
+      <w:start w:val="1"/>
+      <w:numFmt w:val="bullet"/>
+      <w:lvlText w:val=""/>
+      <w:lvlJc w:val="left"/>
+      <w:pPr>
+        <w:ind w:left="4320" w:hanging="360"/>
+      </w:pPr>
+      <w:rPr>
+        <w:rFonts w:ascii="Wingdings" w:hAnsi="Wingdings" w:hint="default"/>
+      </w:rPr>
+    </w:lvl>
+    <w:lvl w:ilvl="6" w:tplc="04090001" w:tentative="1">
+      <w:start w:val="1"/>
+      <w:numFmt w:val="bullet"/>
+      <w:lvlText w:val=""/>
+      <w:lvlJc w:val="left"/>
+      <w:pPr>
+        <w:ind w:left="5040" w:hanging="360"/>
+      </w:pPr>
+      <w:rPr>
+        <w:rFonts w:ascii="Symbol" w:hAnsi="Symbol" w:hint="default"/>
+      </w:rPr>
+    </w:lvl>
+    <w:lvl w:ilvl="7" w:tplc="04090003" w:tentative="1">
+      <w:start w:val="1"/>
+      <w:numFmt w:val="bullet"/>
+      <w:lvlText w:val="o"/>
+      <w:lvlJc w:val="left"/>
+      <w:pPr>
+        <w:ind w:left="5760" w:hanging="360"/>
+      </w:pPr>
+      <w:rPr>
+        <w:rFonts w:ascii="Courier New" w:hAnsi="Courier New" w:hint="default"/>
+      </w:rPr>
+    </w:lvl>
+    <w:lvl w:ilvl="8" w:tplc="04090005" w:tentative="1">
+      <w:start w:val="1"/>
+      <w:numFmt w:val="bullet"/>
+      <w:lvlText w:val=""/>
+      <w:lvlJc w:val="left"/>
+      <w:pPr>
+        <w:ind w:left="6480" w:hanging="360"/>
+      </w:pPr>
+      <w:rPr>
+        <w:rFonts w:ascii="Wingdings" w:hAnsi="Wingdings" w:hint="default"/>
+      </w:rPr>
+    </w:lvl>
+  </w:abstractNum>
+  <w:abstractNum w:abstractNumId="2">
     <w:nsid w:val="290D2270"/>
     <w:multiLevelType w:val="hybridMultilevel"/>
     <w:tmpl w:val="994EF3BE"/>
@@ -438,7 +1508,456 @@
       </w:rPr>
     </w:lvl>
   </w:abstractNum>
-  <w:abstractNum w:abstractNumId="1">
+  <w:abstractNum w:abstractNumId="3">
+    <w:nsid w:val="2E2E5F15"/>
+    <w:multiLevelType w:val="hybridMultilevel"/>
+    <w:tmpl w:val="E236ED3E"/>
+    <w:lvl w:ilvl="0" w:tplc="7BF258BC">
+      <w:numFmt w:val="bullet"/>
+      <w:lvlText w:val="–"/>
+      <w:lvlJc w:val="left"/>
+      <w:pPr>
+        <w:ind w:left="720" w:hanging="360"/>
+      </w:pPr>
+      <w:rPr>
+        <w:rFonts w:ascii="Times" w:eastAsia="Times New Roman" w:hAnsi="Times" w:cs="Times New Roman" w:hint="default"/>
+      </w:rPr>
+    </w:lvl>
+    <w:lvl w:ilvl="1" w:tplc="04090003" w:tentative="1">
+      <w:start w:val="1"/>
+      <w:numFmt w:val="bullet"/>
+      <w:lvlText w:val="o"/>
+      <w:lvlJc w:val="left"/>
+      <w:pPr>
+        <w:ind w:left="1440" w:hanging="360"/>
+      </w:pPr>
+      <w:rPr>
+        <w:rFonts w:ascii="Courier New" w:hAnsi="Courier New" w:hint="default"/>
+      </w:rPr>
+    </w:lvl>
+    <w:lvl w:ilvl="2" w:tplc="04090005" w:tentative="1">
+      <w:start w:val="1"/>
+      <w:numFmt w:val="bullet"/>
+      <w:lvlText w:val=""/>
+      <w:lvlJc w:val="left"/>
+      <w:pPr>
+        <w:ind w:left="2160" w:hanging="360"/>
+      </w:pPr>
+      <w:rPr>
+        <w:rFonts w:ascii="Wingdings" w:hAnsi="Wingdings" w:hint="default"/>
+      </w:rPr>
+    </w:lvl>
+    <w:lvl w:ilvl="3" w:tplc="04090001" w:tentative="1">
+      <w:start w:val="1"/>
+      <w:numFmt w:val="bullet"/>
+      <w:lvlText w:val=""/>
+      <w:lvlJc w:val="left"/>
+      <w:pPr>
+        <w:ind w:left="2880" w:hanging="360"/>
+      </w:pPr>
+      <w:rPr>
+        <w:rFonts w:ascii="Symbol" w:hAnsi="Symbol" w:hint="default"/>
+      </w:rPr>
+    </w:lvl>
+    <w:lvl w:ilvl="4" w:tplc="04090003" w:tentative="1">
+      <w:start w:val="1"/>
+      <w:numFmt w:val="bullet"/>
+      <w:lvlText w:val="o"/>
+      <w:lvlJc w:val="left"/>
+      <w:pPr>
+        <w:ind w:left="3600" w:hanging="360"/>
+      </w:pPr>
+      <w:rPr>
+        <w:rFonts w:ascii="Courier New" w:hAnsi="Courier New" w:hint="default"/>
+      </w:rPr>
+    </w:lvl>
+    <w:lvl w:ilvl="5" w:tplc="04090005" w:tentative="1">
+      <w:start w:val="1"/>
+      <w:numFmt w:val="bullet"/>
+      <w:lvlText w:val=""/>
+      <w:lvlJc w:val="left"/>
+      <w:pPr>
+        <w:ind w:left="4320" w:hanging="360"/>
+      </w:pPr>
+      <w:rPr>
+        <w:rFonts w:ascii="Wingdings" w:hAnsi="Wingdings" w:hint="default"/>
+      </w:rPr>
+    </w:lvl>
+    <w:lvl w:ilvl="6" w:tplc="04090001" w:tentative="1">
+      <w:start w:val="1"/>
+      <w:numFmt w:val="bullet"/>
+      <w:lvlText w:val=""/>
+      <w:lvlJc w:val="left"/>
+      <w:pPr>
+        <w:ind w:left="5040" w:hanging="360"/>
+      </w:pPr>
+      <w:rPr>
+        <w:rFonts w:ascii="Symbol" w:hAnsi="Symbol" w:hint="default"/>
+      </w:rPr>
+    </w:lvl>
+    <w:lvl w:ilvl="7" w:tplc="04090003" w:tentative="1">
+      <w:start w:val="1"/>
+      <w:numFmt w:val="bullet"/>
+      <w:lvlText w:val="o"/>
+      <w:lvlJc w:val="left"/>
+      <w:pPr>
+        <w:ind w:left="5760" w:hanging="360"/>
+      </w:pPr>
+      <w:rPr>
+        <w:rFonts w:ascii="Courier New" w:hAnsi="Courier New" w:hint="default"/>
+      </w:rPr>
+    </w:lvl>
+    <w:lvl w:ilvl="8" w:tplc="04090005" w:tentative="1">
+      <w:start w:val="1"/>
+      <w:numFmt w:val="bullet"/>
+      <w:lvlText w:val=""/>
+      <w:lvlJc w:val="left"/>
+      <w:pPr>
+        <w:ind w:left="6480" w:hanging="360"/>
+      </w:pPr>
+      <w:rPr>
+        <w:rFonts w:ascii="Wingdings" w:hAnsi="Wingdings" w:hint="default"/>
+      </w:rPr>
+    </w:lvl>
+  </w:abstractNum>
+  <w:abstractNum w:abstractNumId="4">
+    <w:nsid w:val="4F843FD5"/>
+    <w:multiLevelType w:val="hybridMultilevel"/>
+    <w:tmpl w:val="365E009E"/>
+    <w:lvl w:ilvl="0" w:tplc="7BF258BC">
+      <w:numFmt w:val="bullet"/>
+      <w:lvlText w:val="–"/>
+      <w:lvlJc w:val="left"/>
+      <w:pPr>
+        <w:ind w:left="720" w:hanging="360"/>
+      </w:pPr>
+      <w:rPr>
+        <w:rFonts w:ascii="Times" w:eastAsia="Times New Roman" w:hAnsi="Times" w:cs="Times New Roman" w:hint="default"/>
+      </w:rPr>
+    </w:lvl>
+    <w:lvl w:ilvl="1" w:tplc="04090003" w:tentative="1">
+      <w:start w:val="1"/>
+      <w:numFmt w:val="bullet"/>
+      <w:lvlText w:val="o"/>
+      <w:lvlJc w:val="left"/>
+      <w:pPr>
+        <w:ind w:left="1440" w:hanging="360"/>
+      </w:pPr>
+      <w:rPr>
+        <w:rFonts w:ascii="Courier New" w:hAnsi="Courier New" w:hint="default"/>
+      </w:rPr>
+    </w:lvl>
+    <w:lvl w:ilvl="2" w:tplc="04090005" w:tentative="1">
+      <w:start w:val="1"/>
+      <w:numFmt w:val="bullet"/>
+      <w:lvlText w:val=""/>
+      <w:lvlJc w:val="left"/>
+      <w:pPr>
+        <w:ind w:left="2160" w:hanging="360"/>
+      </w:pPr>
+      <w:rPr>
+        <w:rFonts w:ascii="Wingdings" w:hAnsi="Wingdings" w:hint="default"/>
+      </w:rPr>
+    </w:lvl>
+    <w:lvl w:ilvl="3" w:tplc="04090001" w:tentative="1">
+      <w:start w:val="1"/>
+      <w:numFmt w:val="bullet"/>
+      <w:lvlText w:val=""/>
+      <w:lvlJc w:val="left"/>
+      <w:pPr>
+        <w:ind w:left="2880" w:hanging="360"/>
+      </w:pPr>
+      <w:rPr>
+        <w:rFonts w:ascii="Symbol" w:hAnsi="Symbol" w:hint="default"/>
+      </w:rPr>
+    </w:lvl>
+    <w:lvl w:ilvl="4" w:tplc="04090003" w:tentative="1">
+      <w:start w:val="1"/>
+      <w:numFmt w:val="bullet"/>
+      <w:lvlText w:val="o"/>
+      <w:lvlJc w:val="left"/>
+      <w:pPr>
+        <w:ind w:left="3600" w:hanging="360"/>
+      </w:pPr>
+      <w:rPr>
+        <w:rFonts w:ascii="Courier New" w:hAnsi="Courier New" w:hint="default"/>
+      </w:rPr>
+    </w:lvl>
+    <w:lvl w:ilvl="5" w:tplc="04090005" w:tentative="1">
+      <w:start w:val="1"/>
+      <w:numFmt w:val="bullet"/>
+      <w:lvlText w:val=""/>
+      <w:lvlJc w:val="left"/>
+      <w:pPr>
+        <w:ind w:left="4320" w:hanging="360"/>
+      </w:pPr>
+      <w:rPr>
+        <w:rFonts w:ascii="Wingdings" w:hAnsi="Wingdings" w:hint="default"/>
+      </w:rPr>
+    </w:lvl>
+    <w:lvl w:ilvl="6" w:tplc="04090001" w:tentative="1">
+      <w:start w:val="1"/>
+      <w:numFmt w:val="bullet"/>
+      <w:lvlText w:val=""/>
+      <w:lvlJc w:val="left"/>
+      <w:pPr>
+        <w:ind w:left="5040" w:hanging="360"/>
+      </w:pPr>
+      <w:rPr>
+        <w:rFonts w:ascii="Symbol" w:hAnsi="Symbol" w:hint="default"/>
+      </w:rPr>
+    </w:lvl>
+    <w:lvl w:ilvl="7" w:tplc="04090003" w:tentative="1">
+      <w:start w:val="1"/>
+      <w:numFmt w:val="bullet"/>
+      <w:lvlText w:val="o"/>
+      <w:lvlJc w:val="left"/>
+      <w:pPr>
+        <w:ind w:left="5760" w:hanging="360"/>
+      </w:pPr>
+      <w:rPr>
+        <w:rFonts w:ascii="Courier New" w:hAnsi="Courier New" w:hint="default"/>
+      </w:rPr>
+    </w:lvl>
+    <w:lvl w:ilvl="8" w:tplc="04090005" w:tentative="1">
+      <w:start w:val="1"/>
+      <w:numFmt w:val="bullet"/>
+      <w:lvlText w:val=""/>
+      <w:lvlJc w:val="left"/>
+      <w:pPr>
+        <w:ind w:left="6480" w:hanging="360"/>
+      </w:pPr>
+      <w:rPr>
+        <w:rFonts w:ascii="Wingdings" w:hAnsi="Wingdings" w:hint="default"/>
+      </w:rPr>
+    </w:lvl>
+  </w:abstractNum>
+  <w:abstractNum w:abstractNumId="5">
+    <w:nsid w:val="59391766"/>
+    <w:multiLevelType w:val="hybridMultilevel"/>
+    <w:tmpl w:val="A99C5324"/>
+    <w:lvl w:ilvl="0" w:tplc="7BF258BC">
+      <w:numFmt w:val="bullet"/>
+      <w:lvlText w:val="–"/>
+      <w:lvlJc w:val="left"/>
+      <w:pPr>
+        <w:ind w:left="720" w:hanging="360"/>
+      </w:pPr>
+      <w:rPr>
+        <w:rFonts w:ascii="Times" w:eastAsia="Times New Roman" w:hAnsi="Times" w:cs="Times New Roman" w:hint="default"/>
+      </w:rPr>
+    </w:lvl>
+    <w:lvl w:ilvl="1" w:tplc="04090003" w:tentative="1">
+      <w:start w:val="1"/>
+      <w:numFmt w:val="bullet"/>
+      <w:lvlText w:val="o"/>
+      <w:lvlJc w:val="left"/>
+      <w:pPr>
+        <w:ind w:left="1440" w:hanging="360"/>
+      </w:pPr>
+      <w:rPr>
+        <w:rFonts w:ascii="Courier New" w:hAnsi="Courier New" w:hint="default"/>
+      </w:rPr>
+    </w:lvl>
+    <w:lvl w:ilvl="2" w:tplc="04090005" w:tentative="1">
+      <w:start w:val="1"/>
+      <w:numFmt w:val="bullet"/>
+      <w:lvlText w:val=""/>
+      <w:lvlJc w:val="left"/>
+      <w:pPr>
+        <w:ind w:left="2160" w:hanging="360"/>
+      </w:pPr>
+      <w:rPr>
+        <w:rFonts w:ascii="Wingdings" w:hAnsi="Wingdings" w:hint="default"/>
+      </w:rPr>
+    </w:lvl>
+    <w:lvl w:ilvl="3" w:tplc="04090001" w:tentative="1">
+      <w:start w:val="1"/>
+      <w:numFmt w:val="bullet"/>
+      <w:lvlText w:val=""/>
+      <w:lvlJc w:val="left"/>
+      <w:pPr>
+        <w:ind w:left="2880" w:hanging="360"/>
+      </w:pPr>
+      <w:rPr>
+        <w:rFonts w:ascii="Symbol" w:hAnsi="Symbol" w:hint="default"/>
+      </w:rPr>
+    </w:lvl>
+    <w:lvl w:ilvl="4" w:tplc="04090003" w:tentative="1">
+      <w:start w:val="1"/>
+      <w:numFmt w:val="bullet"/>
+      <w:lvlText w:val="o"/>
+      <w:lvlJc w:val="left"/>
+      <w:pPr>
+        <w:ind w:left="3600" w:hanging="360"/>
+      </w:pPr>
+      <w:rPr>
+        <w:rFonts w:ascii="Courier New" w:hAnsi="Courier New" w:hint="default"/>
+      </w:rPr>
+    </w:lvl>
+    <w:lvl w:ilvl="5" w:tplc="04090005" w:tentative="1">
+      <w:start w:val="1"/>
+      <w:numFmt w:val="bullet"/>
+      <w:lvlText w:val=""/>
+      <w:lvlJc w:val="left"/>
+      <w:pPr>
+        <w:ind w:left="4320" w:hanging="360"/>
+      </w:pPr>
+      <w:rPr>
+        <w:rFonts w:ascii="Wingdings" w:hAnsi="Wingdings" w:hint="default"/>
+      </w:rPr>
+    </w:lvl>
+    <w:lvl w:ilvl="6" w:tplc="04090001" w:tentative="1">
+      <w:start w:val="1"/>
+      <w:numFmt w:val="bullet"/>
+      <w:lvlText w:val=""/>
+      <w:lvlJc w:val="left"/>
+      <w:pPr>
+        <w:ind w:left="5040" w:hanging="360"/>
+      </w:pPr>
+      <w:rPr>
+        <w:rFonts w:ascii="Symbol" w:hAnsi="Symbol" w:hint="default"/>
+      </w:rPr>
+    </w:lvl>
+    <w:lvl w:ilvl="7" w:tplc="04090003" w:tentative="1">
+      <w:start w:val="1"/>
+      <w:numFmt w:val="bullet"/>
+      <w:lvlText w:val="o"/>
+      <w:lvlJc w:val="left"/>
+      <w:pPr>
+        <w:ind w:left="5760" w:hanging="360"/>
+      </w:pPr>
+      <w:rPr>
+        <w:rFonts w:ascii="Courier New" w:hAnsi="Courier New" w:hint="default"/>
+      </w:rPr>
+    </w:lvl>
+    <w:lvl w:ilvl="8" w:tplc="04090005" w:tentative="1">
+      <w:start w:val="1"/>
+      <w:numFmt w:val="bullet"/>
+      <w:lvlText w:val=""/>
+      <w:lvlJc w:val="left"/>
+      <w:pPr>
+        <w:ind w:left="6480" w:hanging="360"/>
+      </w:pPr>
+      <w:rPr>
+        <w:rFonts w:ascii="Wingdings" w:hAnsi="Wingdings" w:hint="default"/>
+      </w:rPr>
+    </w:lvl>
+  </w:abstractNum>
+  <w:abstractNum w:abstractNumId="6">
+    <w:nsid w:val="6896067F"/>
+    <w:multiLevelType w:val="hybridMultilevel"/>
+    <w:tmpl w:val="E126F0E8"/>
+    <w:lvl w:ilvl="0" w:tplc="04090001">
+      <w:start w:val="1"/>
+      <w:numFmt w:val="bullet"/>
+      <w:lvlText w:val=""/>
+      <w:lvlJc w:val="left"/>
+      <w:pPr>
+        <w:ind w:left="720" w:hanging="360"/>
+      </w:pPr>
+      <w:rPr>
+        <w:rFonts w:ascii="Symbol" w:hAnsi="Symbol" w:hint="default"/>
+      </w:rPr>
+    </w:lvl>
+    <w:lvl w:ilvl="1" w:tplc="04090003" w:tentative="1">
+      <w:start w:val="1"/>
+      <w:numFmt w:val="bullet"/>
+      <w:lvlText w:val="o"/>
+      <w:lvlJc w:val="left"/>
+      <w:pPr>
+        <w:ind w:left="1440" w:hanging="360"/>
+      </w:pPr>
+      <w:rPr>
+        <w:rFonts w:ascii="Courier New" w:hAnsi="Courier New" w:hint="default"/>
+      </w:rPr>
+    </w:lvl>
+    <w:lvl w:ilvl="2" w:tplc="04090005" w:tentative="1">
+      <w:start w:val="1"/>
+      <w:numFmt w:val="bullet"/>
+      <w:lvlText w:val=""/>
+      <w:lvlJc w:val="left"/>
+      <w:pPr>
+        <w:ind w:left="2160" w:hanging="360"/>
+      </w:pPr>
+      <w:rPr>
+        <w:rFonts w:ascii="Wingdings" w:hAnsi="Wingdings" w:hint="default"/>
+      </w:rPr>
+    </w:lvl>
+    <w:lvl w:ilvl="3" w:tplc="04090001" w:tentative="1">
+      <w:start w:val="1"/>
+      <w:numFmt w:val="bullet"/>
+      <w:lvlText w:val=""/>
+      <w:lvlJc w:val="left"/>
+      <w:pPr>
+        <w:ind w:left="2880" w:hanging="360"/>
+      </w:pPr>
+      <w:rPr>
+        <w:rFonts w:ascii="Symbol" w:hAnsi="Symbol" w:hint="default"/>
+      </w:rPr>
+    </w:lvl>
+    <w:lvl w:ilvl="4" w:tplc="04090003" w:tentative="1">
+      <w:start w:val="1"/>
+      <w:numFmt w:val="bullet"/>
+      <w:lvlText w:val="o"/>
+      <w:lvlJc w:val="left"/>
+      <w:pPr>
+        <w:ind w:left="3600" w:hanging="360"/>
+      </w:pPr>
+      <w:rPr>
+        <w:rFonts w:ascii="Courier New" w:hAnsi="Courier New" w:hint="default"/>
+      </w:rPr>
+    </w:lvl>
+    <w:lvl w:ilvl="5" w:tplc="04090005" w:tentative="1">
+      <w:start w:val="1"/>
+      <w:numFmt w:val="bullet"/>
+      <w:lvlText w:val=""/>
+      <w:lvlJc w:val="left"/>
+      <w:pPr>
+        <w:ind w:left="4320" w:hanging="360"/>
+      </w:pPr>
+      <w:rPr>
+        <w:rFonts w:ascii="Wingdings" w:hAnsi="Wingdings" w:hint="default"/>
+      </w:rPr>
+    </w:lvl>
+    <w:lvl w:ilvl="6" w:tplc="04090001" w:tentative="1">
+      <w:start w:val="1"/>
+      <w:numFmt w:val="bullet"/>
+      <w:lvlText w:val=""/>
+      <w:lvlJc w:val="left"/>
+      <w:pPr>
+        <w:ind w:left="5040" w:hanging="360"/>
+      </w:pPr>
+      <w:rPr>
+        <w:rFonts w:ascii="Symbol" w:hAnsi="Symbol" w:hint="default"/>
+      </w:rPr>
+    </w:lvl>
+    <w:lvl w:ilvl="7" w:tplc="04090003" w:tentative="1">
+      <w:start w:val="1"/>
+      <w:numFmt w:val="bullet"/>
+      <w:lvlText w:val="o"/>
+      <w:lvlJc w:val="left"/>
+      <w:pPr>
+        <w:ind w:left="5760" w:hanging="360"/>
+      </w:pPr>
+      <w:rPr>
+        <w:rFonts w:ascii="Courier New" w:hAnsi="Courier New" w:hint="default"/>
+      </w:rPr>
+    </w:lvl>
+    <w:lvl w:ilvl="8" w:tplc="04090005" w:tentative="1">
+      <w:start w:val="1"/>
+      <w:numFmt w:val="bullet"/>
+      <w:lvlText w:val=""/>
+      <w:lvlJc w:val="left"/>
+      <w:pPr>
+        <w:ind w:left="6480" w:hanging="360"/>
+      </w:pPr>
+      <w:rPr>
+        <w:rFonts w:ascii="Wingdings" w:hAnsi="Wingdings" w:hint="default"/>
+      </w:rPr>
+    </w:lvl>
+  </w:abstractNum>
+  <w:abstractNum w:abstractNumId="7">
     <w:nsid w:val="6A272276"/>
     <w:multiLevelType w:val="hybridMultilevel"/>
     <w:tmpl w:val="A5CC1128"/>
@@ -550,7 +2069,7 @@
       </w:rPr>
     </w:lvl>
   </w:abstractNum>
-  <w:abstractNum w:abstractNumId="2">
+  <w:abstractNum w:abstractNumId="8">
     <w:nsid w:val="6DCD1966"/>
     <w:multiLevelType w:val="hybridMultilevel"/>
     <w:tmpl w:val="1E0ACD0E"/>
@@ -663,13 +2182,31 @@
     </w:lvl>
   </w:abstractNum>
   <w:num w:numId="1">
+    <w:abstractNumId w:val="2"/>
+  </w:num>
+  <w:num w:numId="2">
+    <w:abstractNumId w:val="8"/>
+  </w:num>
+  <w:num w:numId="3">
+    <w:abstractNumId w:val="7"/>
+  </w:num>
+  <w:num w:numId="4">
+    <w:abstractNumId w:val="6"/>
+  </w:num>
+  <w:num w:numId="5">
+    <w:abstractNumId w:val="5"/>
+  </w:num>
+  <w:num w:numId="6">
+    <w:abstractNumId w:val="1"/>
+  </w:num>
+  <w:num w:numId="7">
+    <w:abstractNumId w:val="3"/>
+  </w:num>
+  <w:num w:numId="8">
     <w:abstractNumId w:val="0"/>
   </w:num>
-  <w:num w:numId="2">
-    <w:abstractNumId w:val="2"/>
-  </w:num>
-  <w:num w:numId="3">
-    <w:abstractNumId w:val="1"/>
+  <w:num w:numId="9">
+    <w:abstractNumId w:val="4"/>
   </w:num>
 </w:numbering>
 </file>
@@ -1624,4 +3161,16 @@
   </a:objectDefaults>
   <a:extraClrSchemeLst/>
 </a:theme>
+</file>
+
+<file path=customXml/item1.xml><?xml version="1.0" encoding="utf-8"?>
+<b:Sources xmlns:b="http://schemas.openxmlformats.org/officeDocument/2006/bibliography" xmlns="http://schemas.openxmlformats.org/officeDocument/2006/bibliography" SelectedStyle="/APA.XSL" StyleName="APA"/>
+</file>
+
+<file path=customXml/itemProps1.xml><?xml version="1.0" encoding="utf-8"?>
+<ds:datastoreItem xmlns:ds="http://schemas.openxmlformats.org/officeDocument/2006/customXml" ds:itemID="{BC869091-6E58-1747-9351-EFBFDE28A91F}">
+  <ds:schemaRefs>
+    <ds:schemaRef ds:uri="http://schemas.openxmlformats.org/officeDocument/2006/bibliography"/>
+  </ds:schemaRefs>
+</ds:datastoreItem>
 </file>
</xml_diff>